<commit_message>
update player api document
</commit_message>
<xml_diff>
--- a/选手接口文档.docx
+++ b/选手接口文档.docx
@@ -174,9 +174,17 @@
     </w:p>
     <w:p/>
     <w:p>
+      <w:pPr>
+        <w:rPr>
+          <w:rFonts w:hint="eastAsia"/>
+        </w:rPr>
+      </w:pPr>
       <w:r>
         <w:t>2.</w:t>
       </w:r>
+      <w:r>
+        <w:t>游戏静态信息</w:t>
+      </w:r>
     </w:p>
     <w:p>
       <w:r>
@@ -222,6 +230,49 @@
         <w:t>号玩家</w:t>
       </w:r>
     </w:p>
+    <w:p>
+      <w:r>
+        <w:rPr>
+          <w:rFonts w:hint="eastAsia"/>
+        </w:rPr>
+        <w:t>选手通过变量</w:t>
+      </w:r>
+      <w:r>
+        <w:t>bool** map</w:t>
+      </w:r>
+      <w:r>
+        <w:t>来获取地图信息，</w:t>
+      </w:r>
+      <w:r>
+        <w:rPr>
+          <w:rFonts w:hint="eastAsia"/>
+        </w:rPr>
+        <w:t>其中</w:t>
+      </w:r>
+      <w:r>
+        <w:t>map</w:t>
+      </w:r>
+      <w:r>
+        <w:t>是一个</w:t>
+      </w:r>
+      <w:r>
+        <w:t>200*200</w:t>
+      </w:r>
+      <w:r>
+        <w:rPr>
+          <w:rFonts w:hint="eastAsia"/>
+        </w:rPr>
+        <w:t>的</w:t>
+      </w:r>
+      <w:r>
+        <w:t>bool</w:t>
+      </w:r>
+      <w:r>
+        <w:t>数组。</w:t>
+      </w:r>
+      <w:bookmarkStart w:id="0" w:name="_GoBack"/>
+      <w:bookmarkEnd w:id="0"/>
+    </w:p>
     <w:p/>
     <w:p>
       <w:r>
@@ -234,7 +285,16 @@
         <w:rPr>
           <w:rFonts w:hint="eastAsia"/>
         </w:rPr>
-        <w:t>获取游戏的全局信息</w:t>
+        <w:t>获取游戏的全局</w:t>
+      </w:r>
+      <w:r>
+        <w:t>动态</w:t>
+      </w:r>
+      <w:r>
+        <w:rPr>
+          <w:rFonts w:hint="eastAsia"/>
+        </w:rPr>
+        <w:t>信息</w:t>
       </w:r>
     </w:p>
     <w:p>
@@ -543,6 +603,7 @@
     </w:p>
     <w:p>
       <w:r>
+        <w:lastRenderedPageBreak/>
         <w:t xml:space="preserve">    int y;</w:t>
       </w:r>
     </w:p>
@@ -682,8 +743,6 @@
         <w:tab/>
         <w:t>//soldi</w:t>
       </w:r>
-      <w:bookmarkStart w:id="0" w:name="_GoBack"/>
-      <w:bookmarkEnd w:id="0"/>
       <w:r>
         <w:rPr>
           <w:rFonts w:hint="eastAsia"/>

</xml_diff>